<commit_message>
Added references and Mike, commented the loop file
</commit_message>
<xml_diff>
--- a/loop_paper.docx
+++ b/loop_paper.docx
@@ -6,6 +6,11 @@
       <w:r>
         <w:t>Kate</w:t>
       </w:r>
+      <w:r>
+        <w:t>, Mike</w:t>
+      </w:r>
+      <w:bookmarkStart w:id="0" w:name="_GoBack"/>
+      <w:bookmarkEnd w:id="0"/>
     </w:p>
     <w:p/>
     <w:p>
@@ -58,8 +63,21 @@
           <w:numId w:val="1"/>
         </w:numPr>
       </w:pPr>
-      <w:bookmarkStart w:id="0" w:name="_GoBack"/>
-      <w:bookmarkEnd w:id="0"/>
+      <w:r>
+        <w:t>Conclusions</w:t>
+      </w:r>
+    </w:p>
+    <w:p>
+      <w:pPr>
+        <w:pStyle w:val="ListParagraph"/>
+        <w:numPr>
+          <w:ilvl w:val="0"/>
+          <w:numId w:val="1"/>
+        </w:numPr>
+      </w:pPr>
+      <w:r>
+        <w:t>References</w:t>
+      </w:r>
     </w:p>
     <w:p/>
     <w:sectPr>

</xml_diff>

<commit_message>
Better formating and more code
</commit_message>
<xml_diff>
--- a/loop_paper.docx
+++ b/loop_paper.docx
@@ -9,8 +9,6 @@
       <w:r>
         <w:t>, Mike</w:t>
       </w:r>
-      <w:bookmarkStart w:id="0" w:name="_GoBack"/>
-      <w:bookmarkEnd w:id="0"/>
     </w:p>
     <w:p/>
     <w:p>
@@ -74,11 +72,19 @@
           <w:ilvl w:val="0"/>
           <w:numId w:val="1"/>
         </w:numPr>
-      </w:pPr>
+        <w:rPr>
+          <w:b/>
+        </w:rPr>
+      </w:pPr>
+      <w:bookmarkStart w:id="0" w:name="_GoBack"/>
       <w:r>
+        <w:rPr>
+          <w:b/>
+        </w:rPr>
         <w:t>References</w:t>
       </w:r>
     </w:p>
+    <w:bookmarkEnd w:id="0"/>
     <w:p/>
     <w:sectPr>
       <w:pgSz w:w="11900" w:h="16840"/>

</xml_diff>